<commit_message>
Added our names to files
</commit_message>
<xml_diff>
--- a/RelationalSchemas.docx
+++ b/RelationalSchemas.docx
@@ -5,29 +5,41 @@
     <w:p>
       <w:pPr>
         <w:pStyle w:val="Body"/>
+        <w:bidi w:val="0"/>
+      </w:pPr>
+      <w:r>
+        <w:rPr>
+          <w:rtl w:val="0"/>
+        </w:rPr>
+        <w:t>-- B. Crump, A. Jarrell</w:t>
+      </w:r>
+    </w:p>
+    <w:p>
+      <w:pPr>
+        <w:pStyle w:val="Body"/>
         <w:rPr>
           <w:b w:val="1"/>
           <w:bCs w:val="1"/>
         </w:rPr>
       </w:pPr>
-      <w:r>
+    </w:p>
+    <w:p>
+      <w:pPr>
+        <w:pStyle w:val="Body"/>
         <w:rPr>
           <w:b w:val="1"/>
           <w:bCs w:val="1"/>
-          <w:rtl w:val="0"/>
-          <w:lang w:val="en-US"/>
-        </w:rPr>
-        <w:t>Reduction to relational schema</w:t>
-      </w:r>
-    </w:p>
-    <w:p>
-      <w:pPr>
-        <w:pStyle w:val="Body"/>
+        </w:rPr>
+      </w:pPr>
+      <w:r>
         <w:rPr>
           <w:b w:val="1"/>
           <w:bCs w:val="1"/>
-        </w:rPr>
-      </w:pPr>
+          <w:rtl w:val="0"/>
+          <w:lang w:val="en-US"/>
+        </w:rPr>
+        <w:t>Reduction to relational schema</w:t>
+      </w:r>
     </w:p>
     <w:p>
       <w:pPr>
@@ -37,314 +49,347 @@
           <w:bCs w:val="1"/>
         </w:rPr>
       </w:pPr>
-      <w:r>
+    </w:p>
+    <w:p>
+      <w:pPr>
+        <w:pStyle w:val="Body"/>
         <w:rPr>
           <w:b w:val="1"/>
           <w:bCs w:val="1"/>
-          <w:rtl w:val="0"/>
-          <w:lang w:val="en-US"/>
-        </w:rPr>
-        <w:t>Strong entities</w:t>
-      </w:r>
-    </w:p>
-    <w:p>
-      <w:pPr>
-        <w:pStyle w:val="Body"/>
-        <w:bidi w:val="0"/>
-      </w:pPr>
-      <w:r>
-        <w:rPr>
-          <w:rtl w:val="0"/>
-        </w:rPr>
-        <w:t>Company(</w:t>
-      </w:r>
-      <w:r>
-        <w:rPr>
-          <w:u w:val="single"/>
-          <w:rtl w:val="0"/>
-          <w:lang w:val="en-US"/>
-        </w:rPr>
-        <w:t>comp_id</w:t>
-      </w:r>
-      <w:r>
-        <w:rPr>
-          <w:rtl w:val="0"/>
-        </w:rPr>
-        <w:t>, street, city, state, zip_code, primary_sector, website)</w:t>
-      </w:r>
-    </w:p>
-    <w:p>
-      <w:pPr>
-        <w:pStyle w:val="Body"/>
-        <w:bidi w:val="0"/>
-      </w:pPr>
-      <w:r>
-        <w:rPr>
-          <w:rtl w:val="0"/>
-        </w:rPr>
-        <w:t>Course(</w:t>
-      </w:r>
-      <w:r>
-        <w:rPr>
-          <w:u w:val="single"/>
-          <w:rtl w:val="0"/>
-          <w:lang w:val="en-US"/>
-        </w:rPr>
-        <w:t>c_code</w:t>
-      </w:r>
-      <w:r>
-        <w:rPr>
-          <w:rtl w:val="0"/>
-        </w:rPr>
-        <w:t>, title, level, description, status, retail_price)</w:t>
-      </w:r>
-    </w:p>
-    <w:p>
-      <w:pPr>
-        <w:pStyle w:val="Body"/>
-        <w:bidi w:val="0"/>
-      </w:pPr>
-      <w:r>
-        <w:rPr>
-          <w:rtl w:val="0"/>
-        </w:rPr>
-        <w:t>Job(</w:t>
-      </w:r>
-      <w:r>
-        <w:rPr>
-          <w:u w:val="single"/>
-          <w:rtl w:val="0"/>
-          <w:lang w:val="en-US"/>
-        </w:rPr>
-        <w:t>job_code</w:t>
-      </w:r>
-      <w:r>
-        <w:rPr>
-          <w:rtl w:val="0"/>
-        </w:rPr>
-        <w:t>, type, pay_rate, pay_type, company)</w:t>
-      </w:r>
-    </w:p>
-    <w:p>
-      <w:pPr>
-        <w:pStyle w:val="Body"/>
-        <w:bidi w:val="0"/>
-      </w:pPr>
-      <w:r>
-        <w:rPr>
-          <w:rtl w:val="0"/>
-        </w:rPr>
-        <w:t>Job_Profile(</w:t>
-      </w:r>
-      <w:r>
-        <w:rPr>
-          <w:u w:val="single"/>
-          <w:rtl w:val="0"/>
-          <w:lang w:val="en-US"/>
-        </w:rPr>
-        <w:t>pos_code</w:t>
-      </w:r>
-      <w:r>
-        <w:rPr>
-          <w:rtl w:val="0"/>
-        </w:rPr>
-        <w:t>, title, description, avg_pay)</w:t>
-      </w:r>
-    </w:p>
-    <w:p>
-      <w:pPr>
-        <w:pStyle w:val="Body"/>
-        <w:bidi w:val="0"/>
-      </w:pPr>
-      <w:r>
-        <w:rPr>
-          <w:rtl w:val="0"/>
-        </w:rPr>
-        <w:t>Knowledge_Skill(</w:t>
-      </w:r>
-      <w:r>
-        <w:rPr>
-          <w:u w:val="single"/>
-          <w:rtl w:val="0"/>
-          <w:lang w:val="en-US"/>
-        </w:rPr>
-        <w:t>ks_code</w:t>
-      </w:r>
-      <w:r>
-        <w:rPr>
-          <w:rtl w:val="0"/>
-        </w:rPr>
-        <w:t>, title, description, level)</w:t>
-      </w:r>
-    </w:p>
-    <w:p>
-      <w:pPr>
-        <w:pStyle w:val="Body"/>
-        <w:bidi w:val="0"/>
-      </w:pPr>
-      <w:r>
-        <w:rPr>
-          <w:rtl w:val="0"/>
-        </w:rPr>
-        <w:t>Person(per_id, name, street, city, state, zip_code, email, gender)</w:t>
-      </w:r>
-    </w:p>
-    <w:p>
-      <w:pPr>
-        <w:pStyle w:val="Body"/>
-        <w:bidi w:val="0"/>
-      </w:pPr>
-    </w:p>
-    <w:p>
-      <w:pPr>
-        <w:pStyle w:val="Body"/>
+        </w:rPr>
+      </w:pPr>
+      <w:r>
         <w:rPr>
           <w:b w:val="1"/>
           <w:bCs w:val="1"/>
-        </w:rPr>
-      </w:pPr>
-      <w:r>
+          <w:rtl w:val="0"/>
+          <w:lang w:val="en-US"/>
+        </w:rPr>
+        <w:t>Strong entities</w:t>
+      </w:r>
+    </w:p>
+    <w:p>
+      <w:pPr>
+        <w:pStyle w:val="Body"/>
+        <w:bidi w:val="0"/>
+      </w:pPr>
+      <w:r>
+        <w:rPr>
+          <w:rtl w:val="0"/>
+          <w:lang w:val="en-US"/>
+        </w:rPr>
+        <w:t>Company(</w:t>
+      </w:r>
+      <w:r>
+        <w:rPr>
+          <w:u w:val="single"/>
+          <w:rtl w:val="0"/>
+          <w:lang w:val="en-US"/>
+        </w:rPr>
+        <w:t>comp_id</w:t>
+      </w:r>
+      <w:r>
+        <w:rPr>
+          <w:rtl w:val="0"/>
+          <w:lang w:val="en-US"/>
+        </w:rPr>
+        <w:t>, street, city, state, zip_code, primary_sector, website)</w:t>
+      </w:r>
+    </w:p>
+    <w:p>
+      <w:pPr>
+        <w:pStyle w:val="Body"/>
+        <w:bidi w:val="0"/>
+      </w:pPr>
+      <w:r>
+        <w:rPr>
+          <w:rtl w:val="0"/>
+          <w:lang w:val="en-US"/>
+        </w:rPr>
+        <w:t>Course(</w:t>
+      </w:r>
+      <w:r>
+        <w:rPr>
+          <w:u w:val="single"/>
+          <w:rtl w:val="0"/>
+          <w:lang w:val="en-US"/>
+        </w:rPr>
+        <w:t>c_code</w:t>
+      </w:r>
+      <w:r>
+        <w:rPr>
+          <w:rtl w:val="0"/>
+          <w:lang w:val="en-US"/>
+        </w:rPr>
+        <w:t>, title, level, description, status, retail_price)</w:t>
+      </w:r>
+    </w:p>
+    <w:p>
+      <w:pPr>
+        <w:pStyle w:val="Body"/>
+        <w:bidi w:val="0"/>
+      </w:pPr>
+      <w:r>
+        <w:rPr>
+          <w:rtl w:val="0"/>
+          <w:lang w:val="en-US"/>
+        </w:rPr>
+        <w:t>Job(</w:t>
+      </w:r>
+      <w:r>
+        <w:rPr>
+          <w:u w:val="single"/>
+          <w:rtl w:val="0"/>
+          <w:lang w:val="en-US"/>
+        </w:rPr>
+        <w:t>job_code</w:t>
+      </w:r>
+      <w:r>
+        <w:rPr>
+          <w:rtl w:val="0"/>
+          <w:lang w:val="en-US"/>
+        </w:rPr>
+        <w:t>, type, pay_rate, pay_type, company, pos_code)</w:t>
+      </w:r>
+    </w:p>
+    <w:p>
+      <w:pPr>
+        <w:pStyle w:val="Body"/>
+        <w:bidi w:val="0"/>
+      </w:pPr>
+      <w:r>
+        <w:rPr>
+          <w:rtl w:val="0"/>
+          <w:lang w:val="en-US"/>
+        </w:rPr>
+        <w:t>Job_Profile(</w:t>
+      </w:r>
+      <w:r>
+        <w:rPr>
+          <w:u w:val="single"/>
+          <w:rtl w:val="0"/>
+          <w:lang w:val="en-US"/>
+        </w:rPr>
+        <w:t>pos_code</w:t>
+      </w:r>
+      <w:r>
+        <w:rPr>
+          <w:rtl w:val="0"/>
+          <w:lang w:val="en-US"/>
+        </w:rPr>
+        <w:t>, title, description, avg_pay)</w:t>
+      </w:r>
+    </w:p>
+    <w:p>
+      <w:pPr>
+        <w:pStyle w:val="Body"/>
+        <w:bidi w:val="0"/>
+      </w:pPr>
+      <w:r>
+        <w:rPr>
+          <w:rtl w:val="0"/>
+          <w:lang w:val="en-US"/>
+        </w:rPr>
+        <w:t>Knowledge_Skill(</w:t>
+      </w:r>
+      <w:r>
+        <w:rPr>
+          <w:u w:val="single"/>
+          <w:rtl w:val="0"/>
+          <w:lang w:val="en-US"/>
+        </w:rPr>
+        <w:t>ks_code</w:t>
+      </w:r>
+      <w:r>
+        <w:rPr>
+          <w:rtl w:val="0"/>
+          <w:lang w:val="en-US"/>
+        </w:rPr>
+        <w:t>, title, description, level)</w:t>
+      </w:r>
+    </w:p>
+    <w:p>
+      <w:pPr>
+        <w:pStyle w:val="Body"/>
+        <w:bidi w:val="0"/>
+      </w:pPr>
+      <w:r>
+        <w:rPr>
+          <w:rtl w:val="0"/>
+          <w:lang w:val="en-US"/>
+        </w:rPr>
+        <w:t>Person(</w:t>
+      </w:r>
+      <w:r>
+        <w:rPr>
+          <w:u w:val="single"/>
+          <w:rtl w:val="0"/>
+          <w:lang w:val="en-US"/>
+        </w:rPr>
+        <w:t>per_id</w:t>
+      </w:r>
+      <w:r>
+        <w:rPr>
+          <w:rtl w:val="0"/>
+          <w:lang w:val="en-US"/>
+        </w:rPr>
+        <w:t>, name, street, city, state, zip_code, email, gender)</w:t>
+      </w:r>
+    </w:p>
+    <w:p>
+      <w:pPr>
+        <w:pStyle w:val="Body"/>
+        <w:bidi w:val="0"/>
+      </w:pPr>
+      <w:r>
+        <w:rPr>
+          <w:rtl w:val="0"/>
+          <w:lang w:val="en-US"/>
+        </w:rPr>
+        <w:t>Section(</w:t>
+      </w:r>
+      <w:r>
+        <w:rPr>
+          <w:u w:val="single"/>
+          <w:rtl w:val="0"/>
+          <w:lang w:val="en-US"/>
+        </w:rPr>
+        <w:t>c_code, sec_no, semester, year,</w:t>
+      </w:r>
+      <w:r>
+        <w:rPr>
+          <w:rtl w:val="0"/>
+          <w:lang w:val="en-US"/>
+        </w:rPr>
+        <w:t xml:space="preserve"> complete_date, offered_by, format, price)</w:t>
+      </w:r>
+    </w:p>
+    <w:p>
+      <w:pPr>
+        <w:pStyle w:val="Body"/>
+        <w:bidi w:val="0"/>
+      </w:pPr>
+    </w:p>
+    <w:p>
+      <w:pPr>
+        <w:pStyle w:val="Body"/>
         <w:rPr>
           <w:b w:val="1"/>
           <w:bCs w:val="1"/>
-          <w:rtl w:val="0"/>
-          <w:lang w:val="en-US"/>
-        </w:rPr>
-        <w:t>Weak entity</w:t>
-      </w:r>
-    </w:p>
-    <w:p>
-      <w:pPr>
-        <w:pStyle w:val="Body"/>
-        <w:bidi w:val="0"/>
-      </w:pPr>
-      <w:r>
-        <w:rPr>
-          <w:rtl w:val="0"/>
-        </w:rPr>
-        <w:t>Section(c_code, sec_no, year)</w:t>
-      </w:r>
-    </w:p>
-    <w:p>
-      <w:pPr>
-        <w:pStyle w:val="Body"/>
-        <w:bidi w:val="0"/>
-      </w:pPr>
-    </w:p>
-    <w:p>
-      <w:pPr>
-        <w:pStyle w:val="Body"/>
+        </w:rPr>
+      </w:pPr>
+      <w:r>
         <w:rPr>
           <w:b w:val="1"/>
           <w:bCs w:val="1"/>
-        </w:rPr>
-      </w:pPr>
-      <w:r>
+          <w:rtl w:val="0"/>
+          <w:lang w:val="en-US"/>
+        </w:rPr>
+        <w:t>Multi-value entities</w:t>
+      </w:r>
+    </w:p>
+    <w:p>
+      <w:pPr>
+        <w:pStyle w:val="Body"/>
+        <w:bidi w:val="0"/>
+      </w:pPr>
+      <w:r>
+        <w:rPr>
+          <w:rtl w:val="0"/>
+          <w:lang w:val="en-US"/>
+        </w:rPr>
+        <w:t>Person_phone(</w:t>
+      </w:r>
+      <w:r>
+        <w:rPr>
+          <w:u w:val="single"/>
+          <w:rtl w:val="0"/>
+          <w:lang w:val="en-US"/>
+        </w:rPr>
+        <w:t>per_id, phone_number</w:t>
+      </w:r>
+      <w:r>
+        <w:rPr>
+          <w:rtl w:val="0"/>
+          <w:lang w:val="en-US"/>
+        </w:rPr>
+        <w:t>)</w:t>
+      </w:r>
+    </w:p>
+    <w:p>
+      <w:pPr>
+        <w:pStyle w:val="Body"/>
+        <w:bidi w:val="0"/>
+      </w:pPr>
+      <w:r>
+        <w:rPr>
+          <w:rtl w:val="0"/>
+          <w:lang w:val="en-US"/>
+        </w:rPr>
+        <w:t>Skills(</w:t>
+      </w:r>
+      <w:r>
+        <w:rPr>
+          <w:u w:val="single"/>
+          <w:rtl w:val="0"/>
+          <w:lang w:val="en-US"/>
+        </w:rPr>
+        <w:t>pos_code, ks_code</w:t>
+      </w:r>
+      <w:r>
+        <w:rPr>
+          <w:rtl w:val="0"/>
+          <w:lang w:val="en-US"/>
+        </w:rPr>
+        <w:t>)</w:t>
+      </w:r>
+    </w:p>
+    <w:p>
+      <w:pPr>
+        <w:pStyle w:val="Body"/>
+        <w:bidi w:val="0"/>
+      </w:pPr>
+      <w:r>
+        <w:rPr>
+          <w:rtl w:val="0"/>
+          <w:lang w:val="en-US"/>
+        </w:rPr>
+        <w:t>Company_specialty(</w:t>
+      </w:r>
+      <w:r>
+        <w:rPr>
+          <w:u w:val="single"/>
+          <w:rtl w:val="0"/>
+          <w:lang w:val="en-US"/>
+        </w:rPr>
+        <w:t>comp_id, specialty</w:t>
+      </w:r>
+      <w:r>
+        <w:rPr>
+          <w:rtl w:val="0"/>
+          <w:lang w:val="en-US"/>
+        </w:rPr>
+        <w:t>)</w:t>
+      </w:r>
+    </w:p>
+    <w:p>
+      <w:pPr>
+        <w:pStyle w:val="Body"/>
+        <w:bidi w:val="0"/>
+      </w:pPr>
+    </w:p>
+    <w:p>
+      <w:pPr>
+        <w:pStyle w:val="Body"/>
         <w:rPr>
           <w:b w:val="1"/>
           <w:bCs w:val="1"/>
-          <w:rtl w:val="0"/>
-          <w:lang w:val="en-US"/>
-        </w:rPr>
-        <w:t>Multi-value entities</w:t>
-      </w:r>
-    </w:p>
-    <w:p>
-      <w:pPr>
-        <w:pStyle w:val="Body"/>
-        <w:bidi w:val="0"/>
-      </w:pPr>
-      <w:r>
-        <w:rPr>
-          <w:rtl w:val="0"/>
-        </w:rPr>
-        <w:t>Person_phone(</w:t>
-      </w:r>
-      <w:r>
-        <w:rPr>
-          <w:u w:val="single"/>
-          <w:rtl w:val="0"/>
-          <w:lang w:val="en-US"/>
-        </w:rPr>
-        <w:t>per_id, phone_number</w:t>
-      </w:r>
-      <w:r>
-        <w:rPr>
-          <w:rtl w:val="0"/>
-        </w:rPr>
-        <w:t>)</w:t>
-      </w:r>
-    </w:p>
-    <w:p>
-      <w:pPr>
-        <w:pStyle w:val="Body"/>
-        <w:bidi w:val="0"/>
-      </w:pPr>
-      <w:r>
-        <w:rPr>
-          <w:rtl w:val="0"/>
-        </w:rPr>
-        <w:t>Job_profile_require_skills(</w:t>
-      </w:r>
-      <w:r>
-        <w:rPr>
-          <w:u w:val="single"/>
-          <w:rtl w:val="0"/>
-          <w:lang w:val="en-US"/>
-        </w:rPr>
-        <w:t>pos_code, required_skill</w:t>
-      </w:r>
-      <w:r>
-        <w:rPr>
-          <w:rtl w:val="0"/>
-        </w:rPr>
-        <w:t>)</w:t>
-      </w:r>
-    </w:p>
-    <w:p>
-      <w:pPr>
-        <w:pStyle w:val="Body"/>
-        <w:bidi w:val="0"/>
-      </w:pPr>
-      <w:r>
-        <w:rPr>
-          <w:rtl w:val="0"/>
-        </w:rPr>
-        <w:t>Company_specialty(</w:t>
-      </w:r>
-      <w:r>
-        <w:rPr>
-          <w:u w:val="single"/>
-          <w:rtl w:val="0"/>
-          <w:lang w:val="en-US"/>
-        </w:rPr>
-        <w:t>comp_id, specialty</w:t>
-      </w:r>
-      <w:r>
-        <w:rPr>
-          <w:rtl w:val="0"/>
-        </w:rPr>
-        <w:t>)</w:t>
-      </w:r>
-    </w:p>
-    <w:p>
-      <w:pPr>
-        <w:pStyle w:val="Body"/>
-        <w:bidi w:val="0"/>
-      </w:pPr>
-    </w:p>
-    <w:p>
-      <w:pPr>
-        <w:pStyle w:val="Body"/>
+        </w:rPr>
+      </w:pPr>
+      <w:r>
         <w:rPr>
           <w:b w:val="1"/>
           <w:bCs w:val="1"/>
-        </w:rPr>
-      </w:pPr>
-      <w:r>
-        <w:rPr>
-          <w:b w:val="1"/>
-          <w:bCs w:val="1"/>
           <w:rtl w:val="0"/>
           <w:lang w:val="en-US"/>
         </w:rPr>
@@ -359,6 +404,7 @@
       <w:r>
         <w:rPr>
           <w:rtl w:val="0"/>
+          <w:lang w:val="en-US"/>
         </w:rPr>
         <w:t>Offers(</w:t>
       </w:r>
@@ -368,11 +414,12 @@
           <w:rtl w:val="0"/>
           <w:lang w:val="en-US"/>
         </w:rPr>
-        <w:t>comp_id, c_code, sec_no, year</w:t>
-      </w:r>
-      <w:r>
-        <w:rPr>
-          <w:rtl w:val="0"/>
+        <w:t>comp_id, c_code, sec_no, semester, year</w:t>
+      </w:r>
+      <w:r>
+        <w:rPr>
+          <w:rtl w:val="0"/>
+          <w:lang w:val="en-US"/>
         </w:rPr>
         <w:t>)</w:t>
       </w:r>
@@ -385,6 +432,7 @@
       <w:r>
         <w:rPr>
           <w:rtl w:val="0"/>
+          <w:lang w:val="en-US"/>
         </w:rPr>
         <w:t>Sec_course(</w:t>
       </w:r>
@@ -394,11 +442,12 @@
           <w:rtl w:val="0"/>
           <w:lang w:val="en-US"/>
         </w:rPr>
-        <w:t>c_code, sec_no, year</w:t>
-      </w:r>
-      <w:r>
-        <w:rPr>
-          <w:rtl w:val="0"/>
+        <w:t>c_code, sec_no, semester, year</w:t>
+      </w:r>
+      <w:r>
+        <w:rPr>
+          <w:rtl w:val="0"/>
+          <w:lang w:val="en-US"/>
         </w:rPr>
         <w:t>)</w:t>
       </w:r>
@@ -411,6 +460,7 @@
       <w:r>
         <w:rPr>
           <w:rtl w:val="0"/>
+          <w:lang w:val="en-US"/>
         </w:rPr>
         <w:t>Teaches(</w:t>
       </w:r>
@@ -425,6 +475,7 @@
       <w:r>
         <w:rPr>
           <w:rtl w:val="0"/>
+          <w:lang w:val="en-US"/>
         </w:rPr>
         <w:t>)</w:t>
       </w:r>
@@ -437,6 +488,7 @@
       <w:r>
         <w:rPr>
           <w:rtl w:val="0"/>
+          <w:lang w:val="en-US"/>
         </w:rPr>
         <w:t>Takes(</w:t>
       </w:r>
@@ -446,11 +498,12 @@
           <w:rtl w:val="0"/>
           <w:lang w:val="en-US"/>
         </w:rPr>
-        <w:t>per_id, c_code, sec_no, year</w:t>
-      </w:r>
-      <w:r>
-        <w:rPr>
-          <w:rtl w:val="0"/>
+        <w:t>per_id, c_code, sec_no, semester, year</w:t>
+      </w:r>
+      <w:r>
+        <w:rPr>
+          <w:rtl w:val="0"/>
+          <w:lang w:val="en-US"/>
         </w:rPr>
         <w:t>)</w:t>
       </w:r>
@@ -463,6 +516,7 @@
       <w:r>
         <w:rPr>
           <w:rtl w:val="0"/>
+          <w:lang w:val="en-US"/>
         </w:rPr>
         <w:t>Skills(</w:t>
       </w:r>
@@ -477,6 +531,7 @@
       <w:r>
         <w:rPr>
           <w:rtl w:val="0"/>
+          <w:lang w:val="en-US"/>
         </w:rPr>
         <w:t>)</w:t>
       </w:r>
@@ -489,8 +544,9 @@
       <w:r>
         <w:rPr>
           <w:rtl w:val="0"/>
-        </w:rPr>
-        <w:t>Lists(</w:t>
+          <w:lang w:val="en-US"/>
+        </w:rPr>
+        <w:t>Provides(</w:t>
       </w:r>
       <w:r>
         <w:rPr>
@@ -498,25 +554,27 @@
           <w:rtl w:val="0"/>
           <w:lang w:val="en-US"/>
         </w:rPr>
-        <w:t>job_code</w:t>
-      </w:r>
-      <w:r>
-        <w:rPr>
-          <w:rtl w:val="0"/>
-        </w:rPr>
-        <w:t>, pos_code)</w:t>
-      </w:r>
-    </w:p>
-    <w:p>
-      <w:pPr>
-        <w:pStyle w:val="Body"/>
-        <w:bidi w:val="0"/>
-      </w:pPr>
-      <w:r>
-        <w:rPr>
-          <w:rtl w:val="0"/>
-        </w:rPr>
-        <w:t>Provides(</w:t>
+        <w:t>comp_id, job_code</w:t>
+      </w:r>
+      <w:r>
+        <w:rPr>
+          <w:rtl w:val="0"/>
+          <w:lang w:val="en-US"/>
+        </w:rPr>
+        <w:t>)</w:t>
+      </w:r>
+    </w:p>
+    <w:p>
+      <w:pPr>
+        <w:pStyle w:val="Body"/>
+        <w:bidi w:val="0"/>
+      </w:pPr>
+      <w:r>
+        <w:rPr>
+          <w:rtl w:val="0"/>
+          <w:lang w:val="en-US"/>
+        </w:rPr>
+        <w:t>Has(</w:t>
       </w:r>
       <w:r>
         <w:rPr>
@@ -524,25 +582,27 @@
           <w:rtl w:val="0"/>
           <w:lang w:val="en-US"/>
         </w:rPr>
-        <w:t>comp_id, job_code</w:t>
-      </w:r>
-      <w:r>
-        <w:rPr>
-          <w:rtl w:val="0"/>
-        </w:rPr>
-        <w:t>)</w:t>
-      </w:r>
-    </w:p>
-    <w:p>
-      <w:pPr>
-        <w:pStyle w:val="Body"/>
-        <w:bidi w:val="0"/>
-      </w:pPr>
-      <w:r>
-        <w:rPr>
-          <w:rtl w:val="0"/>
-        </w:rPr>
-        <w:t>Has(</w:t>
+        <w:t>job_code,</w:t>
+      </w:r>
+      <w:r>
+        <w:rPr>
+          <w:rtl w:val="0"/>
+          <w:lang w:val="en-US"/>
+        </w:rPr>
+        <w:t xml:space="preserve"> per_id, start_date, end_date)</w:t>
+      </w:r>
+    </w:p>
+    <w:p>
+      <w:pPr>
+        <w:pStyle w:val="Body"/>
+        <w:bidi w:val="0"/>
+      </w:pPr>
+      <w:r>
+        <w:rPr>
+          <w:rtl w:val="0"/>
+          <w:lang w:val="en-US"/>
+        </w:rPr>
+        <w:t>Experience(</w:t>
       </w:r>
       <w:r>
         <w:rPr>
@@ -550,37 +610,12 @@
           <w:rtl w:val="0"/>
           <w:lang w:val="en-US"/>
         </w:rPr>
-        <w:t>job_code,</w:t>
-      </w:r>
-      <w:r>
-        <w:rPr>
-          <w:rtl w:val="0"/>
-        </w:rPr>
-        <w:t xml:space="preserve"> per_id)</w:t>
-      </w:r>
-    </w:p>
-    <w:p>
-      <w:pPr>
-        <w:pStyle w:val="Body"/>
-        <w:bidi w:val="0"/>
-      </w:pPr>
-      <w:r>
-        <w:rPr>
-          <w:rtl w:val="0"/>
-        </w:rPr>
-        <w:t>Experience(</w:t>
-      </w:r>
-      <w:r>
-        <w:rPr>
-          <w:u w:val="single"/>
-          <w:rtl w:val="0"/>
-          <w:lang w:val="en-US"/>
-        </w:rPr>
         <w:t>per_id, ks_code</w:t>
       </w:r>
       <w:r>
         <w:rPr>
           <w:rtl w:val="0"/>
+          <w:lang w:val="en-US"/>
         </w:rPr>
         <w:t>)</w:t>
       </w:r>
@@ -754,7 +789,6 @@
       <w:szCs w:val="22"/>
       <w:u w:val="none"/>
       <w:vertAlign w:val="baseline"/>
-      <w:lang w:val="en-US"/>
     </w:rPr>
   </w:style>
 </w:styles>

</xml_diff>